<commit_message>
Added some info on sink and drive currents as well as RPM to MPH conversion factors
</commit_message>
<xml_diff>
--- a/Hardware/Wifi_WX_Station/Documents/High Resolution Wind Speed Encoder.docx
+++ b/Hardware/Wifi_WX_Station/Documents/High Resolution Wind Speed Encoder.docx
@@ -200,7 +200,6 @@
         <w:pStyle w:val="Heading1"/>
       </w:pPr>
       <w:r>
-        <w:lastRenderedPageBreak/>
         <w:t>Features</w:t>
       </w:r>
     </w:p>
@@ -267,6 +266,7 @@
         </w:numPr>
       </w:pPr>
       <w:r>
+        <w:lastRenderedPageBreak/>
         <w:t>No false readings due to reed switch bounce or magnetic fatigue</w:t>
       </w:r>
     </w:p>
@@ -355,11 +355,12 @@
       <w:r>
         <w:t xml:space="preserve">Current  consumption 20 </w:t>
       </w:r>
-      <w:proofErr w:type="spellStart"/>
+      <w:r>
+        <w:t xml:space="preserve"> to 27</w:t>
+      </w:r>
       <w:r>
         <w:t>mA</w:t>
       </w:r>
-      <w:proofErr w:type="spellEnd"/>
       <w:r>
         <w:t xml:space="preserve"> @5V</w:t>
       </w:r>
@@ -571,7 +572,13 @@
           </w:tcPr>
           <w:p>
             <w:r>
-              <w:t xml:space="preserve">Low &lt;0.1V, </w:t>
+              <w:t>Low &lt;0.1</w:t>
+            </w:r>
+            <w:r>
+              <w:t>5</w:t>
+            </w:r>
+            <w:r>
+              <w:t xml:space="preserve">V, </w:t>
             </w:r>
           </w:p>
         </w:tc>
@@ -581,12 +588,81 @@
           </w:tcPr>
           <w:p>
             <w:r>
-              <w:t>High &lt;3.3&gt;3V</w:t>
+              <w:t>High &lt;3.5</w:t>
+            </w:r>
+            <w:r>
+              <w:t>&gt;3V</w:t>
             </w:r>
           </w:p>
         </w:tc>
       </w:tr>
     </w:tbl>
+    <w:p>
+      <w:pPr>
+        <w:pStyle w:val="Heading1"/>
+        <w:rPr>
+          <w:rFonts w:ascii="Calibri" w:hAnsi="Calibri"/>
+          <w:b w:val="0"/>
+          <w:color w:val="000000"/>
+          <w:sz w:val="22"/>
+          <w:szCs w:val="22"/>
+        </w:rPr>
+      </w:pPr>
+      <w:r>
+        <w:rPr>
+          <w:rFonts w:ascii="Calibri" w:hAnsi="Calibri"/>
+          <w:b w:val="0"/>
+          <w:color w:val="000000"/>
+          <w:sz w:val="22"/>
+          <w:szCs w:val="22"/>
+        </w:rPr>
+        <w:t xml:space="preserve">The device can sink and source   1.5ma. It is intended to be connected to a  high impedance micro processor input through  a series  resistor and  </w:t>
+      </w:r>
+      <w:proofErr w:type="spellStart"/>
+      <w:r>
+        <w:rPr>
+          <w:rFonts w:ascii="Calibri" w:hAnsi="Calibri"/>
+          <w:b w:val="0"/>
+          <w:color w:val="000000"/>
+          <w:sz w:val="22"/>
+          <w:szCs w:val="22"/>
+        </w:rPr>
+        <w:t>transorb</w:t>
+      </w:r>
+      <w:proofErr w:type="spellEnd"/>
+      <w:r>
+        <w:rPr>
+          <w:rFonts w:ascii="Calibri" w:hAnsi="Calibri"/>
+          <w:b w:val="0"/>
+          <w:color w:val="000000"/>
+          <w:sz w:val="22"/>
+          <w:szCs w:val="22"/>
+        </w:rPr>
+        <w:t xml:space="preserve">  or </w:t>
+      </w:r>
+      <w:proofErr w:type="spellStart"/>
+      <w:r>
+        <w:rPr>
+          <w:rFonts w:ascii="Calibri" w:hAnsi="Calibri"/>
+          <w:b w:val="0"/>
+          <w:color w:val="000000"/>
+          <w:sz w:val="22"/>
+          <w:szCs w:val="22"/>
+        </w:rPr>
+        <w:t>shottky</w:t>
+      </w:r>
+      <w:proofErr w:type="spellEnd"/>
+      <w:r>
+        <w:rPr>
+          <w:rFonts w:ascii="Calibri" w:hAnsi="Calibri"/>
+          <w:b w:val="0"/>
+          <w:color w:val="000000"/>
+          <w:sz w:val="22"/>
+          <w:szCs w:val="22"/>
+        </w:rPr>
+        <w:t xml:space="preserve"> diode  for  transient  protection of the input on long cable runs.</w:t>
+      </w:r>
+    </w:p>
     <w:p>
       <w:pPr>
         <w:pStyle w:val="Heading1"/>
@@ -631,16 +707,10 @@
         <w:t>Sensor  to rotor  distance  1.5mm +/- 10%</w:t>
       </w:r>
     </w:p>
-    <w:p/>
-    <w:p>
-      <w:r>
-        <w:rPr>
-          <w:noProof/>
-        </w:rPr>
-      </w:r>
+    <w:p>
       <w:r>
         <w:pict>
-          <v:group id="_x0000_s1027" editas="canvas" style="width:417.05pt;height:212.25pt;mso-position-horizontal-relative:char;mso-position-vertical-relative:line" coordorigin="3317,6136" coordsize="6416,3266">
+          <v:group id="_x0000_s1027" editas="canvas" style="width:416.25pt;height:211.4pt;mso-position-horizontal-relative:char;mso-position-vertical-relative:line" coordorigin="3323,6142" coordsize="6404,3253">
             <o:lock v:ext="edit" aspectratio="t"/>
             <v:shapetype id="_x0000_t75" coordsize="21600,21600" o:spt="75" o:preferrelative="t" path="m@4@5l@4@11@9@11@9@5xe" filled="f" stroked="f">
               <v:stroke joinstyle="miter"/>
@@ -661,7 +731,7 @@
               <v:path o:extrusionok="f" gradientshapeok="t" o:connecttype="rect"/>
               <o:lock v:ext="edit" aspectratio="t"/>
             </v:shapetype>
-            <v:shape id="_x0000_s1026" type="#_x0000_t75" style="position:absolute;left:3317;top:6136;width:6416;height:3266" o:preferrelative="f">
+            <v:shape id="_x0000_s1026" type="#_x0000_t75" style="position:absolute;left:3323;top:6142;width:6404;height:3253" o:preferrelative="f">
               <v:fill o:detectmouseclick="t"/>
               <v:path o:extrusionok="t" o:connecttype="none"/>
               <o:lock v:ext="edit" text="t"/>
@@ -765,7 +835,7 @@
               <v:path gradientshapeok="t" o:connecttype="rect"/>
             </v:shapetype>
             <v:shape id="_x0000_s1056" type="#_x0000_t202" style="position:absolute;left:7789;top:6142;width:1938;height:380">
-              <v:textbox>
+              <v:textbox style="mso-next-textbox:#_x0000_s1056">
                 <w:txbxContent>
                   <w:p>
                     <w:r>
@@ -776,7 +846,7 @@
               </v:textbox>
             </v:shape>
             <v:shape id="_x0000_s1057" type="#_x0000_t202" style="position:absolute;left:7789;top:9003;width:1938;height:392">
-              <v:textbox>
+              <v:textbox style="mso-next-textbox:#_x0000_s1057">
                 <w:txbxContent>
                   <w:p>
                     <w:r>
@@ -787,7 +857,7 @@
               </v:textbox>
             </v:shape>
             <v:shape id="_x0000_s1058" type="#_x0000_t202" style="position:absolute;left:6542;top:7653;width:1189;height:352">
-              <v:textbox>
+              <v:textbox style="mso-next-textbox:#_x0000_s1058">
                 <w:txbxContent>
                   <w:p>
                     <w:r>
@@ -803,9 +873,48 @@
         </w:pict>
       </w:r>
     </w:p>
+    <w:p>
+      <w:r>
+        <w:t>Note on r</w:t>
+      </w:r>
+      <w:r>
+        <w:t>evolution  to  wind speed calculations</w:t>
+      </w:r>
+    </w:p>
+    <w:p>
+      <w:r>
+        <w:t xml:space="preserve">When used </w:t>
+      </w:r>
+      <w:proofErr w:type="gramStart"/>
+      <w:r>
+        <w:t xml:space="preserve">with  </w:t>
+      </w:r>
+      <w:proofErr w:type="spellStart"/>
+      <w:r>
+        <w:t>Inspeeds</w:t>
+      </w:r>
+      <w:proofErr w:type="spellEnd"/>
+      <w:proofErr w:type="gramEnd"/>
+      <w:r>
+        <w:t xml:space="preserve">  anemometer  cups, 60 revolutions per minute equals  2.5MPH </w:t>
+      </w:r>
+    </w:p>
+    <w:p>
+      <w:r>
+        <w:t xml:space="preserve">When used with Davis </w:t>
+      </w:r>
+      <w:proofErr w:type="gramStart"/>
+      <w:r>
+        <w:t>Instruments  cups</w:t>
+      </w:r>
+      <w:proofErr w:type="gramEnd"/>
+      <w:r>
+        <w:t xml:space="preserve"> , 60 RPM equals 2.25 MPH </w:t>
+      </w:r>
+    </w:p>
     <w:sectPr>
       <w:pgSz w:w="12240" w:h="15840"/>
-      <w:pgMar w:top="1440" w:right="1440" w:bottom="1440" w:left="1440" w:header="720" w:footer="720" w:gutter="0"/>
+      <w:pgMar w:top="360" w:right="360" w:bottom="1440" w:left="1440" w:header="720" w:footer="720" w:gutter="0"/>
       <w:cols w:space="720"/>
       <w:docGrid w:linePitch="360"/>
     </w:sectPr>

</xml_diff>